<commit_message>
Create Initial route files
</commit_message>
<xml_diff>
--- a/planning/Routes File.docx
+++ b/planning/Routes File.docx
@@ -123,15 +123,6 @@
       <w:r>
         <w:t>map-form</w:t>
       </w:r>
-    </w:p>
-    <w:p>
-      <w:pPr>
-        <w:pStyle w:val="ListParagraph"/>
-        <w:numPr>
-          <w:ilvl w:val="0"/>
-          <w:numId w:val="1"/>
-        </w:numPr>
-      </w:pPr>
     </w:p>
     <w:p/>
     <w:p>

</xml_diff>